<commit_message>
Actualización: Base de datos y plantilla Word actualizadas
</commit_message>
<xml_diff>
--- a/001 OFICIO ciclo escolar 2024-2025.docx
+++ b/001 OFICIO ciclo escolar 2024-2025.docx
@@ -8,76 +8,6 @@
           <w:rFonts w:ascii="Arial" w:eastAsia="Calibri" w:hAnsi="Arial" w:cs="Arial"/>
         </w:rPr>
       </w:pPr>
-      <w:r>
-        <w:rPr>
-          <w:rFonts w:ascii="Arial" w:hAnsi="Arial" w:cs="Arial"/>
-          <w:noProof/>
-          <w:sz w:val="22"/>
-          <w:szCs w:val="22"/>
-        </w:rPr>
-        <w:drawing>
-          <wp:anchor distT="0" distB="0" distL="114300" distR="114300" simplePos="0" relativeHeight="251658243" behindDoc="0" locked="0" layoutInCell="1" allowOverlap="1" wp14:anchorId="07D527B3" wp14:editId="35B8FB04">
-            <wp:simplePos x="0" y="0"/>
-            <wp:positionH relativeFrom="column">
-              <wp:posOffset>3305175</wp:posOffset>
-            </wp:positionH>
-            <wp:positionV relativeFrom="paragraph">
-              <wp:posOffset>-395605</wp:posOffset>
-            </wp:positionV>
-            <wp:extent cx="1209675" cy="935355"/>
-            <wp:effectExtent l="0" t="0" r="9525" b="0"/>
-            <wp:wrapNone/>
-            <wp:docPr id="768585789" name="Imagen 4" descr="Código QR"/>
-            <wp:cNvGraphicFramePr>
-              <a:graphicFrameLocks xmlns:a="http://schemas.openxmlformats.org/drawingml/2006/main" noChangeAspect="1"/>
-            </wp:cNvGraphicFramePr>
-            <a:graphic xmlns:a="http://schemas.openxmlformats.org/drawingml/2006/main">
-              <a:graphicData uri="http://schemas.openxmlformats.org/drawingml/2006/picture">
-                <pic:pic xmlns:pic="http://schemas.openxmlformats.org/drawingml/2006/picture">
-                  <pic:nvPicPr>
-                    <pic:cNvPr id="768585789" name="Imagen 4" descr="Código QR"/>
-                    <pic:cNvPicPr>
-                      <a:picLocks noChangeAspect="1" noChangeArrowheads="1"/>
-                    </pic:cNvPicPr>
-                  </pic:nvPicPr>
-                  <pic:blipFill>
-                    <a:blip r:embed="rId8" cstate="print">
-                      <a:extLst>
-                        <a:ext uri="{28A0092B-C50C-407E-A947-70E740481C1C}">
-                          <a14:useLocalDpi xmlns:a14="http://schemas.microsoft.com/office/drawing/2010/main" val="0"/>
-                        </a:ext>
-                      </a:extLst>
-                    </a:blip>
-                    <a:srcRect/>
-                    <a:stretch>
-                      <a:fillRect/>
-                    </a:stretch>
-                  </pic:blipFill>
-                  <pic:spPr bwMode="auto">
-                    <a:xfrm>
-                      <a:off x="0" y="0"/>
-                      <a:ext cx="1209675" cy="935355"/>
-                    </a:xfrm>
-                    <a:prstGeom prst="rect">
-                      <a:avLst/>
-                    </a:prstGeom>
-                    <a:noFill/>
-                    <a:ln>
-                      <a:noFill/>
-                    </a:ln>
-                  </pic:spPr>
-                </pic:pic>
-              </a:graphicData>
-            </a:graphic>
-            <wp14:sizeRelH relativeFrom="margin">
-              <wp14:pctWidth>0</wp14:pctWidth>
-            </wp14:sizeRelH>
-            <wp14:sizeRelV relativeFrom="margin">
-              <wp14:pctHeight>0</wp14:pctHeight>
-            </wp14:sizeRelV>
-          </wp:anchor>
-        </w:drawing>
-      </w:r>
     </w:p>
     <w:p>
       <w:pPr>
@@ -548,71 +478,6 @@
       <w:r>
         <w:rPr>
           <w:rFonts w:cs="Arial"/>
-          <w:noProof/>
-        </w:rPr>
-        <w:drawing>
-          <wp:anchor distT="0" distB="0" distL="114300" distR="114300" simplePos="0" relativeHeight="251658241" behindDoc="0" locked="0" layoutInCell="1" allowOverlap="1" wp14:anchorId="4093523F" wp14:editId="41764A5C">
-            <wp:simplePos x="0" y="0"/>
-            <wp:positionH relativeFrom="column">
-              <wp:posOffset>2962910</wp:posOffset>
-            </wp:positionH>
-            <wp:positionV relativeFrom="paragraph">
-              <wp:posOffset>123190</wp:posOffset>
-            </wp:positionV>
-            <wp:extent cx="1235710" cy="1312545"/>
-            <wp:effectExtent l="0" t="0" r="2540" b="1905"/>
-            <wp:wrapNone/>
-            <wp:docPr id="1896530983" name="Imagen 1" descr="Texto, Carta"/>
-            <wp:cNvGraphicFramePr>
-              <a:graphicFrameLocks xmlns:a="http://schemas.openxmlformats.org/drawingml/2006/main" noChangeAspect="1"/>
-            </wp:cNvGraphicFramePr>
-            <a:graphic xmlns:a="http://schemas.openxmlformats.org/drawingml/2006/main">
-              <a:graphicData uri="http://schemas.openxmlformats.org/drawingml/2006/picture">
-                <pic:pic xmlns:pic="http://schemas.openxmlformats.org/drawingml/2006/picture">
-                  <pic:nvPicPr>
-                    <pic:cNvPr id="0" name="Picture 2" descr="Texto, Carta"/>
-                    <pic:cNvPicPr>
-                      <a:picLocks noChangeAspect="1" noChangeArrowheads="1"/>
-                    </pic:cNvPicPr>
-                  </pic:nvPicPr>
-                  <pic:blipFill>
-                    <a:blip r:embed="rId9">
-                      <a:extLst>
-                        <a:ext uri="{28A0092B-C50C-407E-A947-70E740481C1C}">
-                          <a14:useLocalDpi xmlns:a14="http://schemas.microsoft.com/office/drawing/2010/main" val="0"/>
-                        </a:ext>
-                      </a:extLst>
-                    </a:blip>
-                    <a:srcRect/>
-                    <a:stretch>
-                      <a:fillRect/>
-                    </a:stretch>
-                  </pic:blipFill>
-                  <pic:spPr bwMode="auto">
-                    <a:xfrm>
-                      <a:off x="0" y="0"/>
-                      <a:ext cx="1235710" cy="1312545"/>
-                    </a:xfrm>
-                    <a:prstGeom prst="rect">
-                      <a:avLst/>
-                    </a:prstGeom>
-                    <a:noFill/>
-                  </pic:spPr>
-                </pic:pic>
-              </a:graphicData>
-            </a:graphic>
-            <wp14:sizeRelH relativeFrom="page">
-              <wp14:pctWidth>0</wp14:pctWidth>
-            </wp14:sizeRelH>
-            <wp14:sizeRelV relativeFrom="page">
-              <wp14:pctHeight>0</wp14:pctHeight>
-            </wp14:sizeRelV>
-          </wp:anchor>
-        </w:drawing>
-      </w:r>
-      <w:r>
-        <w:rPr>
-          <w:rFonts w:cs="Arial"/>
           <w:sz w:val="22"/>
           <w:lang w:val="es-MX"/>
         </w:rPr>
@@ -628,76 +493,6 @@
           <w:lang w:val="es-MX"/>
         </w:rPr>
       </w:pPr>
-      <w:r>
-        <w:rPr>
-          <w:rFonts w:ascii="Arial" w:hAnsi="Arial" w:cs="Arial"/>
-          <w:noProof/>
-          <w:lang w:val="es-MX"/>
-          <w14:ligatures w14:val="standardContextual"/>
-        </w:rPr>
-        <mc:AlternateContent>
-          <mc:Choice Requires="wpi">
-            <w:drawing>
-              <wp:anchor distT="0" distB="0" distL="114300" distR="114300" simplePos="0" relativeHeight="251658248" behindDoc="0" locked="0" layoutInCell="1" allowOverlap="1" wp14:anchorId="62B60A63" wp14:editId="42379FF9">
-                <wp:simplePos x="0" y="0"/>
-                <wp:positionH relativeFrom="column">
-                  <wp:posOffset>840105</wp:posOffset>
-                </wp:positionH>
-                <wp:positionV relativeFrom="paragraph">
-                  <wp:posOffset>-22225</wp:posOffset>
-                </wp:positionV>
-                <wp:extent cx="558165" cy="894080"/>
-                <wp:effectExtent l="38100" t="38100" r="32385" b="39370"/>
-                <wp:wrapNone/>
-                <wp:docPr id="1397327425" name="Entrada de lápiz 2"/>
-                <wp:cNvGraphicFramePr/>
-                <a:graphic xmlns:a="http://schemas.openxmlformats.org/drawingml/2006/main">
-                  <a:graphicData uri="http://schemas.microsoft.com/office/word/2010/wordprocessingInk">
-                    <w14:contentPart bwMode="auto" r:id="rId10">
-                      <w14:nvContentPartPr>
-                        <w14:cNvContentPartPr/>
-                      </w14:nvContentPartPr>
-                      <w14:xfrm>
-                        <a:off x="0" y="0"/>
-                        <a:ext cx="558165" cy="894080"/>
-                      </w14:xfrm>
-                    </w14:contentPart>
-                  </a:graphicData>
-                </a:graphic>
-                <wp14:sizeRelV relativeFrom="margin">
-                  <wp14:pctHeight>0</wp14:pctHeight>
-                </wp14:sizeRelV>
-              </wp:anchor>
-            </w:drawing>
-          </mc:Choice>
-          <mc:Fallback>
-            <w:pict>
-              <v:shapetype w14:anchorId="7613FBD3" id="_x0000_t75" coordsize="21600,21600" o:spt="75" o:preferrelative="t" path="m@4@5l@4@11@9@11@9@5xe" filled="f" stroked="f">
-                <v:stroke joinstyle="miter"/>
-                <v:formulas>
-                  <v:f eqn="if lineDrawn pixelLineWidth 0"/>
-                  <v:f eqn="sum @0 1 0"/>
-                  <v:f eqn="sum 0 0 @1"/>
-                  <v:f eqn="prod @2 1 2"/>
-                  <v:f eqn="prod @3 21600 pixelWidth"/>
-                  <v:f eqn="prod @3 21600 pixelHeight"/>
-                  <v:f eqn="sum @0 0 1"/>
-                  <v:f eqn="prod @6 1 2"/>
-                  <v:f eqn="prod @7 21600 pixelWidth"/>
-                  <v:f eqn="sum @8 21600 0"/>
-                  <v:f eqn="prod @7 21600 pixelHeight"/>
-                  <v:f eqn="sum @10 21600 0"/>
-                </v:formulas>
-                <v:path o:extrusionok="f" gradientshapeok="t" o:connecttype="rect"/>
-                <o:lock v:ext="edit" aspectratio="t"/>
-              </v:shapetype>
-              <v:shape id="Entrada de lápiz 2" o:spid="_x0000_s1026" type="#_x0000_t75" style="position:absolute;margin-left:65.55pt;margin-top:-2.35pt;width:45.15pt;height:71.6pt;z-index:251658248;visibility:visible;mso-wrap-style:square;mso-height-percent:0;mso-wrap-distance-left:9pt;mso-wrap-distance-top:0;mso-wrap-distance-right:9pt;mso-wrap-distance-bottom:0;mso-position-horizontal:absolute;mso-position-horizontal-relative:text;mso-position-vertical:absolute;mso-position-vertical-relative:text;mso-height-percent:0;mso-height-relative:margin" o:gfxdata="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">
-                <v:imagedata r:id="rId11" o:title=""/>
-              </v:shape>
-            </w:pict>
-          </mc:Fallback>
-        </mc:AlternateContent>
-      </w:r>
       <w:r>
         <w:rPr>
           <w:rFonts w:ascii="Arial" w:hAnsi="Arial" w:cs="Arial"/>
@@ -772,7 +567,7 @@
                     </pic:cNvPicPr>
                   </pic:nvPicPr>
                   <pic:blipFill>
-                    <a:blip r:embed="rId9">
+                    <a:blip r:embed="rId8">
                       <a:extLst>
                         <a:ext uri="{28A0092B-C50C-407E-A947-70E740481C1C}">
                           <a14:useLocalDpi xmlns:a14="http://schemas.microsoft.com/office/drawing/2010/main" val="0"/>
@@ -873,8 +668,8 @@
       </w:r>
     </w:p>
     <w:sectPr>
-      <w:headerReference w:type="default" r:id="rId12"/>
-      <w:footerReference w:type="default" r:id="rId13"/>
+      <w:headerReference w:type="default" r:id="rId9"/>
+      <w:footerReference w:type="default" r:id="rId10"/>
       <w:pgSz w:w="12240" w:h="15840" w:code="1"/>
       <w:pgMar w:top="1985" w:right="902" w:bottom="1559" w:left="1559" w:header="855" w:footer="680" w:gutter="0"/>
       <w:cols w:space="708"/>
@@ -919,6 +714,141 @@
     </w:pPr>
     <w:r>
       <w:rPr>
+        <w:rFonts w:cs="Arial"/>
+        <w:noProof/>
+      </w:rPr>
+      <w:drawing>
+        <wp:anchor distT="0" distB="0" distL="114300" distR="114300" simplePos="0" relativeHeight="251662345" behindDoc="0" locked="0" layoutInCell="1" allowOverlap="1" wp14:anchorId="6E83F7ED" wp14:editId="63E55143">
+          <wp:simplePos x="0" y="0"/>
+          <wp:positionH relativeFrom="column">
+            <wp:posOffset>3174365</wp:posOffset>
+          </wp:positionH>
+          <wp:positionV relativeFrom="paragraph">
+            <wp:posOffset>-2445385</wp:posOffset>
+          </wp:positionV>
+          <wp:extent cx="1235710" cy="1312545"/>
+          <wp:effectExtent l="0" t="0" r="2540" b="1905"/>
+          <wp:wrapNone/>
+          <wp:docPr id="1896530983" name="Imagen 1" descr="Texto, Carta"/>
+          <wp:cNvGraphicFramePr>
+            <a:graphicFrameLocks xmlns:a="http://schemas.openxmlformats.org/drawingml/2006/main" noChangeAspect="1"/>
+          </wp:cNvGraphicFramePr>
+          <a:graphic xmlns:a="http://schemas.openxmlformats.org/drawingml/2006/main">
+            <a:graphicData uri="http://schemas.openxmlformats.org/drawingml/2006/picture">
+              <pic:pic xmlns:pic="http://schemas.openxmlformats.org/drawingml/2006/picture">
+                <pic:nvPicPr>
+                  <pic:cNvPr id="0" name="Picture 2" descr="Texto, Carta"/>
+                  <pic:cNvPicPr>
+                    <a:picLocks noChangeAspect="1" noChangeArrowheads="1"/>
+                  </pic:cNvPicPr>
+                </pic:nvPicPr>
+                <pic:blipFill>
+                  <a:blip r:embed="rId1">
+                    <a:extLst>
+                      <a:ext uri="{28A0092B-C50C-407E-A947-70E740481C1C}">
+                        <a14:useLocalDpi xmlns:a14="http://schemas.microsoft.com/office/drawing/2010/main" val="0"/>
+                      </a:ext>
+                    </a:extLst>
+                  </a:blip>
+                  <a:srcRect/>
+                  <a:stretch>
+                    <a:fillRect/>
+                  </a:stretch>
+                </pic:blipFill>
+                <pic:spPr bwMode="auto">
+                  <a:xfrm>
+                    <a:off x="0" y="0"/>
+                    <a:ext cx="1235710" cy="1312545"/>
+                  </a:xfrm>
+                  <a:prstGeom prst="rect">
+                    <a:avLst/>
+                  </a:prstGeom>
+                  <a:noFill/>
+                </pic:spPr>
+              </pic:pic>
+            </a:graphicData>
+          </a:graphic>
+          <wp14:sizeRelH relativeFrom="page">
+            <wp14:pctWidth>0</wp14:pctWidth>
+          </wp14:sizeRelH>
+          <wp14:sizeRelV relativeFrom="page">
+            <wp14:pctHeight>0</wp14:pctHeight>
+          </wp14:sizeRelV>
+        </wp:anchor>
+      </w:drawing>
+    </w:r>
+    <w:r>
+      <w:rPr>
+        <w:rFonts w:ascii="Arial" w:hAnsi="Arial" w:cs="Arial"/>
+        <w:noProof/>
+        <w:lang w:val="es-MX"/>
+        <w14:ligatures w14:val="standardContextual"/>
+      </w:rPr>
+      <mc:AlternateContent>
+        <mc:Choice Requires="wpi">
+          <w:drawing>
+            <wp:anchor distT="0" distB="0" distL="114300" distR="114300" simplePos="0" relativeHeight="251663369" behindDoc="0" locked="0" layoutInCell="1" allowOverlap="1" wp14:anchorId="28EC99E1" wp14:editId="5FE80A70">
+              <wp:simplePos x="0" y="0"/>
+              <wp:positionH relativeFrom="column">
+                <wp:posOffset>1051560</wp:posOffset>
+              </wp:positionH>
+              <wp:positionV relativeFrom="paragraph">
+                <wp:posOffset>-2312035</wp:posOffset>
+              </wp:positionV>
+              <wp:extent cx="558165" cy="894080"/>
+              <wp:effectExtent l="38100" t="38100" r="32385" b="39370"/>
+              <wp:wrapNone/>
+              <wp:docPr id="1397327425" name="Entrada de lápiz 2"/>
+              <wp:cNvGraphicFramePr/>
+              <a:graphic xmlns:a="http://schemas.openxmlformats.org/drawingml/2006/main">
+                <a:graphicData uri="http://schemas.microsoft.com/office/word/2010/wordprocessingInk">
+                  <w14:contentPart bwMode="auto" r:id="rId2">
+                    <w14:nvContentPartPr>
+                      <w14:cNvContentPartPr/>
+                    </w14:nvContentPartPr>
+                    <w14:xfrm>
+                      <a:off x="0" y="0"/>
+                      <a:ext cx="558165" cy="894080"/>
+                    </w14:xfrm>
+                  </w14:contentPart>
+                </a:graphicData>
+              </a:graphic>
+              <wp14:sizeRelV relativeFrom="margin">
+                <wp14:pctHeight>0</wp14:pctHeight>
+              </wp14:sizeRelV>
+            </wp:anchor>
+          </w:drawing>
+        </mc:Choice>
+        <mc:Fallback>
+          <w:pict>
+            <v:shapetype w14:anchorId="08ED7A43" id="_x0000_t75" coordsize="21600,21600" o:spt="75" o:preferrelative="t" path="m@4@5l@4@11@9@11@9@5xe" filled="f" stroked="f">
+              <v:stroke joinstyle="miter"/>
+              <v:formulas>
+                <v:f eqn="if lineDrawn pixelLineWidth 0"/>
+                <v:f eqn="sum @0 1 0"/>
+                <v:f eqn="sum 0 0 @1"/>
+                <v:f eqn="prod @2 1 2"/>
+                <v:f eqn="prod @3 21600 pixelWidth"/>
+                <v:f eqn="prod @3 21600 pixelHeight"/>
+                <v:f eqn="sum @0 0 1"/>
+                <v:f eqn="prod @6 1 2"/>
+                <v:f eqn="prod @7 21600 pixelWidth"/>
+                <v:f eqn="sum @8 21600 0"/>
+                <v:f eqn="prod @7 21600 pixelHeight"/>
+                <v:f eqn="sum @10 21600 0"/>
+              </v:formulas>
+              <v:path o:extrusionok="f" gradientshapeok="t" o:connecttype="rect"/>
+              <o:lock v:ext="edit" aspectratio="t"/>
+            </v:shapetype>
+            <v:shape id="Entrada de lápiz 2" o:spid="_x0000_s1026" type="#_x0000_t75" style="position:absolute;margin-left:82.2pt;margin-top:-182.65pt;width:45.15pt;height:71.6pt;z-index:251663369;visibility:visible;mso-wrap-style:square;mso-height-percent:0;mso-wrap-distance-left:9pt;mso-wrap-distance-top:0;mso-wrap-distance-right:9pt;mso-wrap-distance-bottom:0;mso-position-horizontal:absolute;mso-position-horizontal-relative:text;mso-position-vertical:absolute;mso-position-vertical-relative:text;mso-height-percent:0;mso-height-relative:margin" o:gfxdata="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">
+              <v:imagedata r:id="rId3" o:title=""/>
+            </v:shape>
+          </w:pict>
+        </mc:Fallback>
+      </mc:AlternateContent>
+    </w:r>
+    <w:r>
+      <w:rPr>
         <w:rFonts w:cstheme="minorBidi"/>
         <w:noProof/>
         <w:sz w:val="22"/>
@@ -950,7 +880,7 @@
                   </pic:cNvPicPr>
                 </pic:nvPicPr>
                 <pic:blipFill>
-                  <a:blip r:embed="rId1" cstate="print">
+                  <a:blip r:embed="rId4" cstate="print">
                     <a:extLst>
                       <a:ext uri="{28A0092B-C50C-407E-A947-70E740481C1C}">
                         <a14:useLocalDpi xmlns:a14="http://schemas.microsoft.com/office/drawing/2010/main" val="0"/>
@@ -1143,7 +1073,7 @@
                   </pic:cNvPicPr>
                 </pic:nvPicPr>
                 <pic:blipFill>
-                  <a:blip r:embed="rId2">
+                  <a:blip r:embed="rId5">
                     <a:extLst>
                       <a:ext uri="{28A0092B-C50C-407E-A947-70E740481C1C}">
                         <a14:useLocalDpi xmlns:a14="http://schemas.microsoft.com/office/drawing/2010/main" val="0"/>
@@ -1426,7 +1356,7 @@
         <w:lang w:eastAsia="es-MX"/>
       </w:rPr>
       <w:drawing>
-        <wp:anchor distT="0" distB="0" distL="114300" distR="114300" simplePos="0" relativeHeight="251660297" behindDoc="0" locked="0" layoutInCell="1" allowOverlap="1" wp14:anchorId="40958CE9" wp14:editId="44B4A0F0">
+        <wp:anchor distT="0" distB="0" distL="114300" distR="114300" simplePos="0" relativeHeight="251660297" behindDoc="0" locked="0" layoutInCell="1" allowOverlap="1" wp14:anchorId="40958CE9" wp14:editId="1E060135">
           <wp:simplePos x="0" y="0"/>
           <wp:positionH relativeFrom="page">
             <wp:align>center</wp:align>
@@ -1498,7 +1428,7 @@
       <mc:AlternateContent>
         <mc:Choice Requires="wps">
           <w:drawing>
-            <wp:anchor distT="0" distB="0" distL="114300" distR="114300" simplePos="0" relativeHeight="251658243" behindDoc="0" locked="0" layoutInCell="1" allowOverlap="1" wp14:anchorId="40674024" wp14:editId="01BAFDB3">
+            <wp:anchor distT="0" distB="0" distL="114300" distR="114300" simplePos="0" relativeHeight="251658243" behindDoc="0" locked="0" layoutInCell="1" allowOverlap="1" wp14:anchorId="40674024" wp14:editId="6EE112B6">
               <wp:simplePos x="0" y="0"/>
               <wp:positionH relativeFrom="page">
                 <wp:posOffset>5274310</wp:posOffset>
@@ -1779,7 +1709,7 @@
         <w:lang w:eastAsia="es-MX"/>
       </w:rPr>
       <w:drawing>
-        <wp:anchor distT="0" distB="0" distL="114300" distR="114300" simplePos="0" relativeHeight="251658244" behindDoc="0" locked="0" layoutInCell="1" allowOverlap="1" wp14:anchorId="35E74EF5" wp14:editId="2ABFB711">
+        <wp:anchor distT="0" distB="0" distL="114300" distR="114300" simplePos="0" relativeHeight="251658244" behindDoc="0" locked="0" layoutInCell="1" allowOverlap="1" wp14:anchorId="35E74EF5" wp14:editId="4B97C23C">
           <wp:simplePos x="0" y="0"/>
           <wp:positionH relativeFrom="column">
             <wp:posOffset>-714375</wp:posOffset>
@@ -1948,7 +1878,7 @@
       <mc:AlternateContent>
         <mc:Choice Requires="wps">
           <w:drawing>
-            <wp:anchor distT="0" distB="0" distL="114300" distR="114300" simplePos="0" relativeHeight="251658241" behindDoc="0" locked="0" layoutInCell="1" allowOverlap="1" wp14:anchorId="4F140E86" wp14:editId="582624D9">
+            <wp:anchor distT="0" distB="0" distL="114300" distR="114300" simplePos="0" relativeHeight="251658241" behindDoc="0" locked="0" layoutInCell="1" allowOverlap="1" wp14:anchorId="4F140E86" wp14:editId="4F29995F">
               <wp:simplePos x="0" y="0"/>
               <wp:positionH relativeFrom="column">
                 <wp:posOffset>6844352</wp:posOffset>
@@ -2135,6 +2065,76 @@
     </w:pPr>
     <w:r>
       <w:rPr>
+        <w:rFonts w:ascii="Arial" w:hAnsi="Arial" w:cs="Arial"/>
+        <w:noProof/>
+        <w:sz w:val="22"/>
+        <w:szCs w:val="22"/>
+      </w:rPr>
+      <w:drawing>
+        <wp:anchor distT="0" distB="0" distL="114300" distR="114300" simplePos="0" relativeHeight="251665417" behindDoc="0" locked="0" layoutInCell="1" allowOverlap="1" wp14:anchorId="2C0B15AD" wp14:editId="136F0043">
+          <wp:simplePos x="0" y="0"/>
+          <wp:positionH relativeFrom="column">
+            <wp:posOffset>3421380</wp:posOffset>
+          </wp:positionH>
+          <wp:positionV relativeFrom="paragraph">
+            <wp:posOffset>129540</wp:posOffset>
+          </wp:positionV>
+          <wp:extent cx="1209675" cy="935355"/>
+          <wp:effectExtent l="0" t="0" r="9525" b="0"/>
+          <wp:wrapNone/>
+          <wp:docPr id="768585789" name="Imagen 4" descr="Código QR"/>
+          <wp:cNvGraphicFramePr>
+            <a:graphicFrameLocks xmlns:a="http://schemas.openxmlformats.org/drawingml/2006/main" noChangeAspect="1"/>
+          </wp:cNvGraphicFramePr>
+          <a:graphic xmlns:a="http://schemas.openxmlformats.org/drawingml/2006/main">
+            <a:graphicData uri="http://schemas.openxmlformats.org/drawingml/2006/picture">
+              <pic:pic xmlns:pic="http://schemas.openxmlformats.org/drawingml/2006/picture">
+                <pic:nvPicPr>
+                  <pic:cNvPr id="768585789" name="Imagen 4" descr="Código QR"/>
+                  <pic:cNvPicPr>
+                    <a:picLocks noChangeAspect="1" noChangeArrowheads="1"/>
+                  </pic:cNvPicPr>
+                </pic:nvPicPr>
+                <pic:blipFill>
+                  <a:blip r:embed="rId2" cstate="print">
+                    <a:extLst>
+                      <a:ext uri="{28A0092B-C50C-407E-A947-70E740481C1C}">
+                        <a14:useLocalDpi xmlns:a14="http://schemas.microsoft.com/office/drawing/2010/main" val="0"/>
+                      </a:ext>
+                    </a:extLst>
+                  </a:blip>
+                  <a:srcRect/>
+                  <a:stretch>
+                    <a:fillRect/>
+                  </a:stretch>
+                </pic:blipFill>
+                <pic:spPr bwMode="auto">
+                  <a:xfrm>
+                    <a:off x="0" y="0"/>
+                    <a:ext cx="1209675" cy="935355"/>
+                  </a:xfrm>
+                  <a:prstGeom prst="rect">
+                    <a:avLst/>
+                  </a:prstGeom>
+                  <a:noFill/>
+                  <a:ln>
+                    <a:noFill/>
+                  </a:ln>
+                </pic:spPr>
+              </pic:pic>
+            </a:graphicData>
+          </a:graphic>
+          <wp14:sizeRelH relativeFrom="margin">
+            <wp14:pctWidth>0</wp14:pctWidth>
+          </wp14:sizeRelH>
+          <wp14:sizeRelV relativeFrom="margin">
+            <wp14:pctHeight>0</wp14:pctHeight>
+          </wp14:sizeRelV>
+        </wp:anchor>
+      </w:drawing>
+    </w:r>
+    <w:r>
+      <w:rPr>
         <w:noProof/>
         <w:sz w:val="16"/>
         <w:szCs w:val="16"/>
@@ -2143,7 +2143,7 @@
       <mc:AlternateContent>
         <mc:Choice Requires="wps">
           <w:drawing>
-            <wp:anchor distT="0" distB="0" distL="114300" distR="114300" simplePos="0" relativeHeight="251658242" behindDoc="1" locked="0" layoutInCell="1" allowOverlap="1" wp14:anchorId="6D47D187" wp14:editId="6C90FBF5">
+            <wp:anchor distT="0" distB="0" distL="114300" distR="114300" simplePos="0" relativeHeight="251658242" behindDoc="1" locked="0" layoutInCell="1" allowOverlap="1" wp14:anchorId="6D47D187" wp14:editId="415AF9D2">
               <wp:simplePos x="0" y="0"/>
               <wp:positionH relativeFrom="margin">
                 <wp:posOffset>-228600</wp:posOffset>
@@ -2216,7 +2216,7 @@
         <w:lang w:eastAsia="es-MX"/>
       </w:rPr>
       <w:drawing>
-        <wp:anchor distT="0" distB="0" distL="114300" distR="114300" simplePos="0" relativeHeight="251658246" behindDoc="1" locked="0" layoutInCell="1" allowOverlap="1" wp14:anchorId="4A5E897A" wp14:editId="4BD3B36C">
+        <wp:anchor distT="0" distB="0" distL="114300" distR="114300" simplePos="0" relativeHeight="251658246" behindDoc="1" locked="0" layoutInCell="1" allowOverlap="1" wp14:anchorId="4A5E897A" wp14:editId="5A2ECA6C">
           <wp:simplePos x="0" y="0"/>
           <wp:positionH relativeFrom="column">
             <wp:posOffset>191135</wp:posOffset>
@@ -2241,7 +2241,7 @@
                   </pic:cNvPicPr>
                 </pic:nvPicPr>
                 <pic:blipFill>
-                  <a:blip r:embed="rId2">
+                  <a:blip r:embed="rId3">
                     <a:extLst>
                       <a:ext uri="{28A0092B-C50C-407E-A947-70E740481C1C}">
                         <a14:useLocalDpi xmlns:a14="http://schemas.microsoft.com/office/drawing/2010/main" val="0"/>

</xml_diff>

<commit_message>
Actualización: Separación de fechas y ajustes en plantilla Word y Excel
</commit_message>
<xml_diff>
--- a/001 OFICIO ciclo escolar 2024-2025.docx
+++ b/001 OFICIO ciclo escolar 2024-2025.docx
@@ -72,20 +72,22 @@
         </w:rPr>
         <w:t xml:space="preserve">Ecatepec de Morelos, Méx. a </w:t>
       </w:r>
-      <w:bookmarkStart w:id="1" w:name="fecha_emision"/>
+      <w:bookmarkStart w:id="1" w:name="fecha_de_emision"/>
       <w:r>
         <w:rPr>
           <w:rFonts w:cs="Arial"/>
         </w:rPr>
-        <w:t>fecha</w:t>
+        <w:t xml:space="preserve">fecha de </w:t>
       </w:r>
-      <w:bookmarkEnd w:id="1"/>
+      <w:proofErr w:type="spellStart"/>
       <w:r>
         <w:rPr>
           <w:rFonts w:cs="Arial"/>
         </w:rPr>
-        <w:t>.</w:t>
+        <w:t>emision</w:t>
       </w:r>
+      <w:bookmarkEnd w:id="1"/>
+      <w:proofErr w:type="spellEnd"/>
     </w:p>
     <w:p>
       <w:pPr>

</xml_diff>

<commit_message>
Corrección: Reemplazo de marcador fecha_de_emision y ajustes finales
</commit_message>
<xml_diff>
--- a/001 OFICIO ciclo escolar 2024-2025.docx
+++ b/001 OFICIO ciclo escolar 2024-2025.docx
@@ -106,6 +106,12 @@
       </w:r>
       <w:bookmarkEnd w:id="1"/>
       <w:proofErr w:type="spellEnd"/>
+      <w:r>
+        <w:rPr>
+          <w:rFonts w:cs="Arial"/>
+        </w:rPr>
+        <w:t>.</w:t>
+      </w:r>
     </w:p>
     <w:p>
       <w:pPr>

</xml_diff>

<commit_message>
Actualización: Modificación de plantilla Word para ajustes finales
</commit_message>
<xml_diff>
--- a/001 OFICIO ciclo escolar 2024-2025.docx
+++ b/001 OFICIO ciclo escolar 2024-2025.docx
@@ -2,6 +2,35 @@
 <file path=word/document.xml><?xml version="1.0" encoding="utf-8"?>
 <w:document xmlns:wpc="http://schemas.microsoft.com/office/word/2010/wordprocessingCanvas" xmlns:cx="http://schemas.microsoft.com/office/drawing/2014/chartex" xmlns:cx1="http://schemas.microsoft.com/office/drawing/2015/9/8/chartex" xmlns:cx2="http://schemas.microsoft.com/office/drawing/2015/10/21/chartex" xmlns:cx3="http://schemas.microsoft.com/office/drawing/2016/5/9/chartex" xmlns:cx4="http://schemas.microsoft.com/office/drawing/2016/5/10/chartex" xmlns:cx5="http://schemas.microsoft.com/office/drawing/2016/5/11/chartex" xmlns:cx6="http://schemas.microsoft.com/office/drawing/2016/5/12/chartex" xmlns:cx7="http://schemas.microsoft.com/office/drawing/2016/5/13/chartex" xmlns:cx8="http://schemas.microsoft.com/office/drawing/2016/5/14/chartex" xmlns:mc="http://schemas.openxmlformats.org/markup-compatibility/2006" xmlns:aink="http://schemas.microsoft.com/office/drawing/2016/ink" xmlns:am3d="http://schemas.microsoft.com/office/drawing/2017/model3d" xmlns:o="urn:schemas-microsoft-com:office:office" xmlns:oel="http://schemas.microsoft.com/office/2019/extlst" xmlns:r="http://schemas.openxmlformats.org/officeDocument/2006/relationships" xmlns:m="http://schemas.openxmlformats.org/officeDocument/2006/math" xmlns:v="urn:schemas-microsoft-com:vml" xmlns:wp14="http://schemas.microsoft.com/office/word/2010/wordprocessingDrawing" xmlns:wp="http://schemas.openxmlformats.org/drawingml/2006/wordprocessingDrawing" xmlns:w10="urn:schemas-microsoft-com:office:word" xmlns:w="http://schemas.openxmlformats.org/wordprocessingml/2006/main" xmlns:w14="http://schemas.microsoft.com/office/word/2010/wordml" xmlns:w15="http://schemas.microsoft.com/office/word/2012/wordml" xmlns:w16cex="http://schemas.microsoft.com/office/word/2018/wordml/cex" xmlns:w16cid="http://schemas.microsoft.com/office/word/2016/wordml/cid" xmlns:w16="http://schemas.microsoft.com/office/word/2018/wordml" xmlns:w16du="http://schemas.microsoft.com/office/word/2023/wordml/word16du" xmlns:w16sdtdh="http://schemas.microsoft.com/office/word/2020/wordml/sdtdatahash" xmlns:w16sdtfl="http://schemas.microsoft.com/office/word/2024/wordml/sdtformatlock" xmlns:w16se="http://schemas.microsoft.com/office/word/2015/wordml/symex" xmlns:wpg="http://schemas.microsoft.com/office/word/2010/wordprocessingGroup" xmlns:wpi="http://schemas.microsoft.com/office/word/2010/wordprocessingInk" xmlns:wne="http://schemas.microsoft.com/office/word/2006/wordml" xmlns:wps="http://schemas.microsoft.com/office/word/2010/wordprocessingShape" mc:Ignorable="w14 w15 w16se w16cid w16 w16cex w16sdtdh w16sdtfl w16du wp14">
   <w:body>
+    <w:p>
+      <w:pPr>
+        <w:pStyle w:val="PARRAFOSOCO"/>
+        <w:jc w:val="left"/>
+        <w:rPr>
+          <w:rFonts w:cs="Arial"/>
+        </w:rPr>
+      </w:pPr>
+      <w:r>
+        <w:rPr>
+          <w:rFonts w:cs="Arial"/>
+        </w:rPr>
+        <w:t xml:space="preserve">Ecatepec de Morelos, Méx. a </w:t>
+      </w:r>
+      <w:bookmarkStart w:id="0" w:name="fecha_de_emision"/>
+      <w:r>
+        <w:rPr>
+          <w:rFonts w:cs="Arial"/>
+        </w:rPr>
+        <w:t>fecha</w:t>
+      </w:r>
+      <w:bookmarkEnd w:id="0"/>
+      <w:r>
+        <w:rPr>
+          <w:rFonts w:cs="Arial"/>
+        </w:rPr>
+        <w:t>.</w:t>
+      </w:r>
+    </w:p>
     <w:p>
       <w:pPr>
         <w:rPr>
@@ -24,7 +53,7 @@
         </w:rPr>
         <w:t xml:space="preserve">                   </w:t>
       </w:r>
-      <w:bookmarkStart w:id="0" w:name="numero_oficio"/>
+      <w:bookmarkStart w:id="1" w:name="numero_oficio"/>
       <w:proofErr w:type="spellStart"/>
       <w:r>
         <w:rPr>
@@ -32,7 +61,7 @@
         </w:rPr>
         <w:t>numero_oficio</w:t>
       </w:r>
-      <w:bookmarkEnd w:id="0"/>
+      <w:bookmarkEnd w:id="1"/>
       <w:proofErr w:type="spellEnd"/>
     </w:p>
     <w:p>
@@ -57,61 +86,6 @@
           <w:szCs w:val="24"/>
         </w:rPr>
       </w:pPr>
-    </w:p>
-    <w:p>
-      <w:pPr>
-        <w:pStyle w:val="PARRAFOSOCO"/>
-        <w:jc w:val="left"/>
-        <w:rPr>
-          <w:rFonts w:cs="Arial"/>
-        </w:rPr>
-      </w:pPr>
-      <w:r>
-        <w:rPr>
-          <w:rFonts w:cs="Arial"/>
-        </w:rPr>
-        <w:t xml:space="preserve">Ecatepec de Morelos, Méx. a </w:t>
-      </w:r>
-      <w:bookmarkStart w:id="1" w:name="fecha_de_emision"/>
-      <w:proofErr w:type="spellStart"/>
-      <w:r>
-        <w:rPr>
-          <w:rFonts w:cs="Arial"/>
-        </w:rPr>
-        <w:t>fecha</w:t>
-      </w:r>
-      <w:r>
-        <w:rPr>
-          <w:rFonts w:cs="Arial"/>
-        </w:rPr>
-        <w:t>_</w:t>
-      </w:r>
-      <w:r>
-        <w:rPr>
-          <w:rFonts w:cs="Arial"/>
-        </w:rPr>
-        <w:t>de</w:t>
-      </w:r>
-      <w:r>
-        <w:rPr>
-          <w:rFonts w:cs="Arial"/>
-        </w:rPr>
-        <w:t>_</w:t>
-      </w:r>
-      <w:r>
-        <w:rPr>
-          <w:rFonts w:cs="Arial"/>
-        </w:rPr>
-        <w:t>emision</w:t>
-      </w:r>
-      <w:bookmarkEnd w:id="1"/>
-      <w:proofErr w:type="spellEnd"/>
-      <w:r>
-        <w:rPr>
-          <w:rFonts w:cs="Arial"/>
-        </w:rPr>
-        <w:t>.</w:t>
-      </w:r>
     </w:p>
     <w:p>
       <w:pPr>
@@ -201,7 +175,7 @@
         <w:rPr>
           <w:rFonts w:ascii="Arial" w:hAnsi="Arial" w:cs="Arial"/>
           <w:sz w:val="22"/>
-          <w:lang w:val="es-MX"/>
+          <w:lang w:val="pt-PT"/>
         </w:rPr>
       </w:pPr>
       <w:r>
@@ -212,30 +186,28 @@
         </w:rPr>
         <w:t xml:space="preserve"> </w:t>
       </w:r>
-      <w:proofErr w:type="spellStart"/>
       <w:r>
         <w:rPr>
           <w:rFonts w:ascii="Arial" w:hAnsi="Arial" w:cs="Arial"/>
           <w:sz w:val="22"/>
-          <w:lang w:val="es-MX"/>
+          <w:lang w:val="pt-PT"/>
         </w:rPr>
         <w:t>rfc</w:t>
       </w:r>
-      <w:proofErr w:type="spellEnd"/>
     </w:p>
     <w:p>
       <w:pPr>
         <w:rPr>
           <w:rFonts w:ascii="Arial" w:hAnsi="Arial" w:cs="Arial"/>
           <w:sz w:val="22"/>
-          <w:lang w:val="es-MX"/>
+          <w:lang w:val="pt-PT"/>
         </w:rPr>
       </w:pPr>
       <w:r>
         <w:rPr>
           <w:rFonts w:ascii="Arial" w:hAnsi="Arial" w:cs="Arial"/>
           <w:sz w:val="22"/>
-          <w:lang w:val="es-MX"/>
+          <w:lang w:val="pt-PT"/>
         </w:rPr>
         <w:t>P R E S E N T E</w:t>
       </w:r>
@@ -243,7 +215,7 @@
         <w:rPr>
           <w:rFonts w:ascii="Arial" w:hAnsi="Arial" w:cs="Arial"/>
           <w:sz w:val="22"/>
-          <w:lang w:val="es-MX"/>
+          <w:lang w:val="pt-PT"/>
         </w:rPr>
         <w:t>.</w:t>
       </w:r>
@@ -253,7 +225,7 @@
         <w:rPr>
           <w:rFonts w:ascii="Arial" w:hAnsi="Arial" w:cs="Arial"/>
           <w:sz w:val="22"/>
-          <w:lang w:val="es-MX"/>
+          <w:lang w:val="pt-PT"/>
         </w:rPr>
       </w:pPr>
     </w:p>
@@ -367,8 +339,17 @@
           <w:rFonts w:cs="Arial"/>
           <w:sz w:val="22"/>
         </w:rPr>
-        <w:t>Fecha: fecha</w:t>
+        <w:t xml:space="preserve">Fecha: </w:t>
       </w:r>
+      <w:bookmarkStart w:id="6" w:name="fecha"/>
+      <w:r>
+        <w:rPr>
+          <w:rFonts w:cs="Arial"/>
+          <w:sz w:val="22"/>
+        </w:rPr>
+        <w:t>fecha</w:t>
+      </w:r>
+      <w:bookmarkEnd w:id="6"/>
     </w:p>
     <w:p>
       <w:pPr>
@@ -1177,8 +1158,8 @@
                               <w:rFonts w:ascii="Arial" w:hAnsi="Arial" w:cs="Arial"/>
                             </w:rPr>
                           </w:pPr>
-                          <w:bookmarkStart w:id="7" w:name="_Hlk155785347"/>
-                          <w:bookmarkEnd w:id="7"/>
+                          <w:bookmarkStart w:id="9" w:name="_Hlk155785347"/>
+                          <w:bookmarkEnd w:id="9"/>
                           <w:r>
                             <w:rPr>
                               <w:rFonts w:ascii="Arial" w:hAnsi="Arial" w:cs="Arial"/>
@@ -1269,8 +1250,8 @@
                         <w:rFonts w:ascii="Arial" w:hAnsi="Arial" w:cs="Arial"/>
                       </w:rPr>
                     </w:pPr>
-                    <w:bookmarkStart w:id="9" w:name="_Hlk155785347"/>
-                    <w:bookmarkEnd w:id="9"/>
+                    <w:bookmarkStart w:id="10" w:name="_Hlk155785347"/>
+                    <w:bookmarkEnd w:id="10"/>
                     <w:r>
                       <w:rPr>
                         <w:rFonts w:ascii="Arial" w:hAnsi="Arial" w:cs="Arial"/>
@@ -1506,8 +1487,8 @@
                               <w:szCs w:val="18"/>
                             </w:rPr>
                           </w:pPr>
-                          <w:bookmarkStart w:id="6" w:name="_Hlk172541007"/>
-                          <w:bookmarkEnd w:id="6"/>
+                          <w:bookmarkStart w:id="7" w:name="_Hlk172541007"/>
+                          <w:bookmarkEnd w:id="7"/>
                           <w:r>
                             <w:rPr>
                               <w:rFonts w:ascii="Gotham Bold" w:hAnsi="Gotham Bold" w:cstheme="minorBidi"/>
@@ -1630,8 +1611,8 @@
                         <w:szCs w:val="18"/>
                       </w:rPr>
                     </w:pPr>
-                    <w:bookmarkStart w:id="7" w:name="_Hlk172541007"/>
-                    <w:bookmarkEnd w:id="7"/>
+                    <w:bookmarkStart w:id="8" w:name="_Hlk172541007"/>
+                    <w:bookmarkEnd w:id="8"/>
                     <w:r>
                       <w:rPr>
                         <w:rFonts w:ascii="Gotham Bold" w:hAnsi="Gotham Bold" w:cstheme="minorBidi"/>

</xml_diff>

<commit_message>
Actualización: Corrección de fechas en plantilla Word y mejoras en código Python
</commit_message>
<xml_diff>
--- a/001 OFICIO ciclo escolar 2024-2025.docx
+++ b/001 OFICIO ciclo escolar 2024-2025.docx
@@ -21,9 +21,29 @@
         <w:rPr>
           <w:rFonts w:cs="Arial"/>
         </w:rPr>
+        <w:t>{{</w:t>
+      </w:r>
+      <w:proofErr w:type="spellStart"/>
+      <w:r>
+        <w:rPr>
+          <w:rFonts w:cs="Arial"/>
+        </w:rPr>
         <w:t>fecha</w:t>
       </w:r>
       <w:bookmarkEnd w:id="0"/>
+      <w:r>
+        <w:rPr>
+          <w:rFonts w:cs="Arial"/>
+        </w:rPr>
+        <w:t>_emision</w:t>
+      </w:r>
+      <w:proofErr w:type="spellEnd"/>
+      <w:r>
+        <w:rPr>
+          <w:rFonts w:cs="Arial"/>
+        </w:rPr>
+        <w:t>}}</w:t>
+      </w:r>
       <w:r>
         <w:rPr>
           <w:rFonts w:cs="Arial"/>
@@ -6218,7 +6238,6 @@
   <w:style w:type="character" w:default="1" w:styleId="Fuentedeprrafopredeter">
     <w:name w:val="Default Paragraph Font"/>
     <w:uiPriority w:val="1"/>
-    <w:semiHidden/>
     <w:unhideWhenUsed/>
   </w:style>
   <w:style w:type="table" w:default="1" w:styleId="Tablanormal">

</xml_diff>

<commit_message>
Actualización: Plantilla Word con marcadores corregidos
</commit_message>
<xml_diff>
--- a/001 OFICIO ciclo escolar 2024-2025.docx
+++ b/001 OFICIO ciclo escolar 2024-2025.docx
@@ -17,12 +17,6 @@
         <w:t xml:space="preserve">Ecatepec de Morelos, Méx. a </w:t>
       </w:r>
       <w:bookmarkStart w:id="0" w:name="fecha_de_emision"/>
-      <w:r>
-        <w:rPr>
-          <w:rFonts w:cs="Arial"/>
-        </w:rPr>
-        <w:t>{{</w:t>
-      </w:r>
       <w:proofErr w:type="spellStart"/>
       <w:r>
         <w:rPr>
@@ -35,14 +29,21 @@
         <w:rPr>
           <w:rFonts w:cs="Arial"/>
         </w:rPr>
-        <w:t>_emision</w:t>
+        <w:t>_</w:t>
+      </w:r>
+      <w:proofErr w:type="gramStart"/>
+      <w:r>
+        <w:rPr>
+          <w:rFonts w:cs="Arial"/>
+        </w:rPr>
+        <w:t>emision</w:t>
       </w:r>
       <w:proofErr w:type="spellEnd"/>
       <w:r>
         <w:rPr>
           <w:rFonts w:cs="Arial"/>
         </w:rPr>
-        <w:t>}}</w:t>
+        <w:t xml:space="preserve"> </w:t>
       </w:r>
       <w:r>
         <w:rPr>
@@ -50,6 +51,7 @@
         </w:rPr>
         <w:t>.</w:t>
       </w:r>
+      <w:proofErr w:type="gramEnd"/>
     </w:p>
     <w:p>
       <w:pPr>

</xml_diff>

<commit_message>
Actualización de Streamlit: Campo de mes y historial de oficios
</commit_message>
<xml_diff>
--- a/001 OFICIO ciclo escolar 2024-2025.docx
+++ b/001 OFICIO ciclo escolar 2024-2025.docx
@@ -16,28 +16,14 @@
         </w:rPr>
         <w:t xml:space="preserve">Ecatepec de Morelos, Méx. a </w:t>
       </w:r>
-      <w:bookmarkStart w:id="0" w:name="fecha_de_emision"/>
-      <w:proofErr w:type="gramStart"/>
+      <w:bookmarkStart w:id="0" w:name="mes"/>
       <w:r>
         <w:rPr>
           <w:rFonts w:cs="Arial"/>
         </w:rPr>
-        <w:t>fecha</w:t>
+        <w:t>mes</w:t>
       </w:r>
       <w:bookmarkEnd w:id="0"/>
-      <w:r>
-        <w:rPr>
-          <w:rFonts w:cs="Arial"/>
-        </w:rPr>
-        <w:t xml:space="preserve"> </w:t>
-      </w:r>
-      <w:r>
-        <w:rPr>
-          <w:rFonts w:cs="Arial"/>
-        </w:rPr>
-        <w:t>.</w:t>
-      </w:r>
-      <w:proofErr w:type="gramEnd"/>
     </w:p>
     <w:p>
       <w:pPr>
@@ -255,7 +241,23 @@
           <w:sz w:val="22"/>
           <w:lang w:val="es-MX"/>
         </w:rPr>
-        <w:t xml:space="preserve">El que suscribe, Dr. Guzmán Hernandez estrada, Inspector de la Supervisión 11 de Educación Fisica Valle de México se dirige a usted de la manera más </w:t>
+        <w:t xml:space="preserve">El que suscribe, Dr. Guzmán Hernandez </w:t>
+      </w:r>
+      <w:r>
+        <w:rPr>
+          <w:rFonts w:cs="Arial"/>
+          <w:sz w:val="22"/>
+          <w:lang w:val="es-MX"/>
+        </w:rPr>
+        <w:t>E</w:t>
+      </w:r>
+      <w:r>
+        <w:rPr>
+          <w:rFonts w:cs="Arial"/>
+          <w:sz w:val="22"/>
+          <w:lang w:val="es-MX"/>
+        </w:rPr>
+        <w:t xml:space="preserve">strada, Inspector de la Supervisión 11 de Educación Fisica Valle de México se dirige a usted de la manera más </w:t>
       </w:r>
       <w:r>
         <w:rPr>
@@ -1166,8 +1168,8 @@
                               <w:rFonts w:ascii="Arial" w:hAnsi="Arial" w:cs="Arial"/>
                             </w:rPr>
                           </w:pPr>
-                          <w:bookmarkStart w:id="8" w:name="_Hlk155785347"/>
-                          <w:bookmarkEnd w:id="8"/>
+                          <w:bookmarkStart w:id="9" w:name="_Hlk155785347"/>
+                          <w:bookmarkEnd w:id="9"/>
                           <w:r>
                             <w:rPr>
                               <w:rFonts w:ascii="Arial" w:hAnsi="Arial" w:cs="Arial"/>

</xml_diff>